<commit_message>
added ray cast to mage scene
</commit_message>
<xml_diff>
--- a/addons/editor-plugin/documentation/FYP_Report.docx
+++ b/addons/editor-plugin/documentation/FYP_Report.docx
@@ -293,129 +293,6 @@
         </w:rPr>
         <w:lastRenderedPageBreak/>
         <w:t>before the release of Godot4.1. I could have save some time at this moment and used google instead of ChatGPT.</w:t>
-      </w:r>
-    </w:p>
-    <w:p>
-      <w:pPr>
-        <w:rPr>
-          <w:rFonts w:ascii="Times New Roman" w:hAnsi="Times New Roman" w:cs="Times New Roman"/>
-          <w:sz w:val="24"/>
-          <w:szCs w:val="24"/>
-        </w:rPr>
-      </w:pPr>
-    </w:p>
-    <w:p>
-      <w:pPr>
-        <w:rPr>
-          <w:rFonts w:ascii="Times New Roman" w:hAnsi="Times New Roman" w:cs="Times New Roman"/>
-          <w:sz w:val="24"/>
-          <w:szCs w:val="24"/>
-        </w:rPr>
-      </w:pPr>
-      <w:r>
-        <w:rPr>
-          <w:rFonts w:ascii="Times New Roman" w:hAnsi="Times New Roman" w:cs="Times New Roman"/>
-          <w:sz w:val="24"/>
-          <w:szCs w:val="24"/>
-        </w:rPr>
-        <w:t xml:space="preserve">Do </w:t>
-      </w:r>
-      <w:proofErr w:type="spellStart"/>
-      <w:r>
-        <w:rPr>
-          <w:rFonts w:ascii="Times New Roman" w:hAnsi="Times New Roman" w:cs="Times New Roman"/>
-          <w:sz w:val="24"/>
-          <w:szCs w:val="24"/>
-        </w:rPr>
-        <w:t>poe</w:t>
-      </w:r>
-      <w:proofErr w:type="spellEnd"/>
-      <w:r>
-        <w:rPr>
-          <w:rFonts w:ascii="Times New Roman" w:hAnsi="Times New Roman" w:cs="Times New Roman"/>
-          <w:sz w:val="24"/>
-          <w:szCs w:val="24"/>
-        </w:rPr>
-        <w:t xml:space="preserve"> mapping system, each map you have to walk up. There will be phases where mobs start spawning around you, drop items and consumables. At the end of map BOSS fight.</w:t>
-      </w:r>
-    </w:p>
-    <w:p>
-      <w:pPr>
-        <w:rPr>
-          <w:rFonts w:ascii="Times New Roman" w:hAnsi="Times New Roman" w:cs="Times New Roman"/>
-          <w:sz w:val="24"/>
-          <w:szCs w:val="24"/>
-        </w:rPr>
-      </w:pPr>
-      <w:r>
-        <w:rPr>
-          <w:rFonts w:ascii="Times New Roman" w:hAnsi="Times New Roman" w:cs="Times New Roman"/>
-          <w:sz w:val="24"/>
-          <w:szCs w:val="24"/>
-        </w:rPr>
-        <w:t xml:space="preserve">In the hideout, have a waypoint where you can store maps, tiers from 1-5, in </w:t>
-      </w:r>
-      <w:proofErr w:type="spellStart"/>
-      <w:r>
-        <w:rPr>
-          <w:rFonts w:ascii="Times New Roman" w:hAnsi="Times New Roman" w:cs="Times New Roman"/>
-          <w:sz w:val="24"/>
-          <w:szCs w:val="24"/>
-        </w:rPr>
-        <w:t>ascendinding</w:t>
-      </w:r>
-      <w:proofErr w:type="spellEnd"/>
-      <w:r>
-        <w:rPr>
-          <w:rFonts w:ascii="Times New Roman" w:hAnsi="Times New Roman" w:cs="Times New Roman"/>
-          <w:sz w:val="24"/>
-          <w:szCs w:val="24"/>
-        </w:rPr>
-        <w:t xml:space="preserve"> difficulty order.</w:t>
-      </w:r>
-    </w:p>
-    <w:p>
-      <w:pPr>
-        <w:rPr>
-          <w:rFonts w:ascii="Times New Roman" w:hAnsi="Times New Roman" w:cs="Times New Roman"/>
-          <w:sz w:val="24"/>
-          <w:szCs w:val="24"/>
-        </w:rPr>
-      </w:pPr>
-    </w:p>
-    <w:p>
-      <w:pPr>
-        <w:rPr>
-          <w:rFonts w:ascii="Times New Roman" w:hAnsi="Times New Roman" w:cs="Times New Roman"/>
-          <w:sz w:val="24"/>
-          <w:szCs w:val="24"/>
-        </w:rPr>
-      </w:pPr>
-      <w:r>
-        <w:rPr>
-          <w:rFonts w:ascii="Times New Roman" w:hAnsi="Times New Roman" w:cs="Times New Roman"/>
-          <w:sz w:val="24"/>
-          <w:szCs w:val="24"/>
-        </w:rPr>
-        <w:t xml:space="preserve">Ideally, the hideout should be Shaper's hideout from PoE. Its where </w:t>
-      </w:r>
-      <w:proofErr w:type="spellStart"/>
-      <w:r>
-        <w:rPr>
-          <w:rFonts w:ascii="Times New Roman" w:hAnsi="Times New Roman" w:cs="Times New Roman"/>
-          <w:sz w:val="24"/>
-          <w:szCs w:val="24"/>
-        </w:rPr>
-        <w:t>youre</w:t>
-      </w:r>
-      <w:proofErr w:type="spellEnd"/>
-      <w:r>
-        <w:rPr>
-          <w:rFonts w:ascii="Times New Roman" w:hAnsi="Times New Roman" w:cs="Times New Roman"/>
-          <w:sz w:val="24"/>
-          <w:szCs w:val="24"/>
-        </w:rPr>
-        <w:t xml:space="preserve"> standing on a piece of floor while there is space in the background.</w:t>
       </w:r>
     </w:p>
     <w:p>

</xml_diff>